<commit_message>
Update diary and week4 assignment
</commit_message>
<xml_diff>
--- a/assignment/Diary.docx
+++ b/assignment/Diary.docx
@@ -3175,6 +3175,7 @@
             <w:pPr>
               <w:rPr>
                 <w:rFonts w:ascii="Times New Roman" w:hAnsi="Times New Roman" w:cs="Times New Roman"/>
+                <w:i/>
                 <w:color w:val="222222"/>
                 <w:sz w:val="20"/>
                 <w:szCs w:val="20"/>
@@ -3208,6 +3209,7 @@
             <w:r>
               <w:rPr>
                 <w:rFonts w:ascii="Times New Roman" w:hAnsi="Times New Roman" w:cs="Times New Roman"/>
+                <w:i/>
                 <w:color w:val="222222"/>
                 <w:sz w:val="20"/>
                 <w:szCs w:val="20"/>
@@ -3219,6 +3221,7 @@
               <w:rPr>
                 <w:rStyle w:val="apple-converted-space"/>
                 <w:rFonts w:ascii="Times New Roman" w:hAnsi="Times New Roman" w:cs="Times New Roman"/>
+                <w:i/>
                 <w:color w:val="222222"/>
                 <w:sz w:val="20"/>
                 <w:szCs w:val="20"/>
@@ -3241,6 +3244,7 @@
             <w:r>
               <w:rPr>
                 <w:rFonts w:ascii="Times New Roman" w:hAnsi="Times New Roman" w:cs="Times New Roman"/>
+                <w:i/>
                 <w:color w:val="222222"/>
                 <w:sz w:val="20"/>
                 <w:szCs w:val="20"/>
@@ -3252,6 +3256,7 @@
               <w:rPr>
                 <w:rStyle w:val="apple-converted-space"/>
                 <w:rFonts w:ascii="Times New Roman" w:hAnsi="Times New Roman" w:cs="Times New Roman"/>
+                <w:i/>
                 <w:color w:val="222222"/>
                 <w:sz w:val="20"/>
                 <w:szCs w:val="20"/>
@@ -3274,6 +3279,7 @@
             <w:r>
               <w:rPr>
                 <w:rFonts w:ascii="Times New Roman" w:hAnsi="Times New Roman" w:cs="Times New Roman"/>
+                <w:i/>
                 <w:color w:val="222222"/>
                 <w:sz w:val="20"/>
                 <w:szCs w:val="20"/>
@@ -4104,7 +4110,7 @@
           <w:p>
             <w:pPr>
               <w:rPr>
-                <w:rFonts w:ascii="Times New Roman" w:hAnsi="Times New Roman" w:cs="Times New Roman" w:hint="eastAsia"/>
+                <w:rFonts w:ascii="Times New Roman" w:hAnsi="Times New Roman" w:cs="Times New Roman"/>
                 <w:sz w:val="20"/>
                 <w:szCs w:val="20"/>
               </w:rPr>
@@ -4152,141 +4158,165 @@
                 <w:shd w:val="clear" w:color="auto" w:fill="FFFFFF"/>
               </w:rPr>
               <w:t>()</w:t>
+            </w:r>
+            <w:r>
+              <w:rPr>
+                <w:rFonts w:ascii="Times New Roman" w:hAnsi="Times New Roman" w:cs="Times New Roman"/>
+                <w:color w:val="222222"/>
+                <w:sz w:val="20"/>
+                <w:szCs w:val="20"/>
+                <w:shd w:val="clear" w:color="auto" w:fill="FFFFFF"/>
+              </w:rPr>
+              <w:t>: SVM_optimizer, PSSM_SVM_optimizer, RFC_optimzer</w:t>
+            </w:r>
+          </w:p>
+          <w:p>
+            <w:pPr>
+              <w:rPr>
+                <w:rFonts w:ascii="Times New Roman" w:hAnsi="Times New Roman" w:cs="Times New Roman"/>
+                <w:sz w:val="20"/>
+                <w:szCs w:val="20"/>
+              </w:rPr>
+            </w:pPr>
+            <w:r>
+              <w:rPr>
+                <w:rFonts w:ascii="Times New Roman" w:hAnsi="Times New Roman" w:cs="Times New Roman"/>
+                <w:sz w:val="20"/>
+                <w:szCs w:val="20"/>
+              </w:rPr>
+              <w:t>2</w:t>
+            </w:r>
+            <w:r>
+              <w:rPr>
+                <w:rFonts w:ascii="Times New Roman" w:hAnsi="Times New Roman" w:cs="Times New Roman" w:hint="eastAsia"/>
+                <w:sz w:val="20"/>
+                <w:szCs w:val="20"/>
+              </w:rPr>
+              <w:t xml:space="preserve">)  Optimize </w:t>
+            </w:r>
+            <w:r>
+              <w:rPr>
+                <w:rFonts w:ascii="Times New Roman" w:hAnsi="Times New Roman" w:cs="Times New Roman"/>
+                <w:sz w:val="20"/>
+                <w:szCs w:val="20"/>
+              </w:rPr>
+              <w:t>parameters</w:t>
+            </w:r>
+            <w:r>
+              <w:rPr>
+                <w:rFonts w:ascii="Times New Roman" w:hAnsi="Times New Roman" w:cs="Times New Roman"/>
+                <w:sz w:val="20"/>
+                <w:szCs w:val="20"/>
+              </w:rPr>
+              <w:t xml:space="preserve"> on both single sequence model and PSSM model</w:t>
+            </w:r>
+            <w:r>
+              <w:rPr>
+                <w:rFonts w:ascii="Times New Roman" w:hAnsi="Times New Roman" w:cs="Times New Roman"/>
+                <w:sz w:val="20"/>
+                <w:szCs w:val="20"/>
+              </w:rPr>
+              <w:t>: window-size, SVM kernel, class_weight</w:t>
+            </w:r>
+            <w:r>
+              <w:rPr>
+                <w:rFonts w:ascii="Times New Roman" w:hAnsi="Times New Roman" w:cs="Times New Roman"/>
+                <w:sz w:val="20"/>
+                <w:szCs w:val="20"/>
+              </w:rPr>
+              <w:t xml:space="preserve">, number of residues used for training </w:t>
+            </w:r>
+            <w:r>
+              <w:rPr>
+                <w:rFonts w:ascii="Times New Roman" w:hAnsi="Times New Roman" w:cs="Times New Roman"/>
+                <w:sz w:val="20"/>
+                <w:szCs w:val="20"/>
+              </w:rPr>
+              <w:t>(still waiting for the results)</w:t>
+            </w:r>
+          </w:p>
+          <w:p>
+            <w:pPr>
+              <w:rPr>
+                <w:rFonts w:ascii="Times New Roman" w:hAnsi="Times New Roman" w:cs="Times New Roman"/>
+                <w:sz w:val="20"/>
+                <w:szCs w:val="20"/>
+              </w:rPr>
+            </w:pPr>
+            <w:r>
+              <w:rPr>
+                <w:rFonts w:ascii="Times New Roman" w:hAnsi="Times New Roman" w:cs="Times New Roman"/>
+                <w:sz w:val="20"/>
+                <w:szCs w:val="20"/>
+              </w:rPr>
+              <w:t>3</w:t>
+            </w:r>
+            <w:r>
+              <w:rPr>
+                <w:rFonts w:ascii="Times New Roman" w:hAnsi="Times New Roman" w:cs="Times New Roman"/>
+                <w:sz w:val="20"/>
+                <w:szCs w:val="20"/>
+              </w:rPr>
+              <w:t xml:space="preserve">)  </w:t>
+            </w:r>
+            <w:r>
+              <w:rPr>
+                <w:rFonts w:ascii="Times New Roman" w:hAnsi="Times New Roman" w:cs="Times New Roman" w:hint="eastAsia"/>
+                <w:sz w:val="20"/>
+                <w:szCs w:val="20"/>
+              </w:rPr>
+              <w:t xml:space="preserve">Optimize </w:t>
+            </w:r>
+            <w:r>
+              <w:rPr>
+                <w:rFonts w:ascii="Times New Roman" w:hAnsi="Times New Roman" w:cs="Times New Roman"/>
+                <w:sz w:val="20"/>
+                <w:szCs w:val="20"/>
+              </w:rPr>
+              <w:t>parameters</w:t>
+            </w:r>
+            <w:r>
+              <w:rPr>
+                <w:rFonts w:ascii="Times New Roman" w:hAnsi="Times New Roman" w:cs="Times New Roman"/>
+                <w:sz w:val="20"/>
+                <w:szCs w:val="20"/>
+              </w:rPr>
+              <w:t xml:space="preserve"> on single sequence model</w:t>
+            </w:r>
+            <w:r>
+              <w:rPr>
+                <w:rFonts w:ascii="Times New Roman" w:hAnsi="Times New Roman" w:cs="Times New Roman"/>
+                <w:sz w:val="20"/>
+                <w:szCs w:val="20"/>
+              </w:rPr>
+              <w:t>: C, gamma</w:t>
+            </w:r>
+            <w:r>
+              <w:rPr>
+                <w:rFonts w:ascii="Times New Roman" w:hAnsi="Times New Roman" w:cs="Times New Roman"/>
+                <w:sz w:val="20"/>
+                <w:szCs w:val="20"/>
+              </w:rPr>
+              <w:t>, degree</w:t>
+            </w:r>
+            <w:r>
+              <w:rPr>
+                <w:rFonts w:ascii="Times New Roman" w:hAnsi="Times New Roman" w:cs="Times New Roman"/>
+                <w:sz w:val="20"/>
+                <w:szCs w:val="20"/>
+              </w:rPr>
+              <w:t xml:space="preserve"> </w:t>
+            </w:r>
+            <w:r>
+              <w:rPr>
+                <w:rFonts w:ascii="Times New Roman" w:hAnsi="Times New Roman" w:cs="Times New Roman"/>
+                <w:sz w:val="20"/>
+                <w:szCs w:val="20"/>
+              </w:rPr>
+              <w:t>(still waiting for the results)</w:t>
             </w:r>
             <w:bookmarkStart w:id="0" w:name="_GoBack"/>
             <w:bookmarkEnd w:id="0"/>
-            <w:r>
-              <w:rPr>
-                <w:rFonts w:ascii="Times New Roman" w:hAnsi="Times New Roman" w:cs="Times New Roman"/>
-                <w:color w:val="222222"/>
-                <w:sz w:val="20"/>
-                <w:szCs w:val="20"/>
-                <w:shd w:val="clear" w:color="auto" w:fill="FFFFFF"/>
-              </w:rPr>
-              <w:t>: SVM_optimizer, PSSM_SVM_optimizer, RFC_optimzer</w:t>
-            </w:r>
-          </w:p>
-          <w:p>
-            <w:pPr>
-              <w:rPr>
-                <w:rFonts w:ascii="Times New Roman" w:hAnsi="Times New Roman" w:cs="Times New Roman"/>
-                <w:sz w:val="20"/>
-                <w:szCs w:val="20"/>
-              </w:rPr>
-            </w:pPr>
-            <w:r>
-              <w:rPr>
-                <w:rFonts w:ascii="Times New Roman" w:hAnsi="Times New Roman" w:cs="Times New Roman"/>
-                <w:sz w:val="20"/>
-                <w:szCs w:val="20"/>
-              </w:rPr>
-              <w:t>2</w:t>
-            </w:r>
-            <w:r>
-              <w:rPr>
-                <w:rFonts w:ascii="Times New Roman" w:hAnsi="Times New Roman" w:cs="Times New Roman" w:hint="eastAsia"/>
-                <w:sz w:val="20"/>
-                <w:szCs w:val="20"/>
-              </w:rPr>
-              <w:t xml:space="preserve">)  Optimize </w:t>
-            </w:r>
-            <w:r>
-              <w:rPr>
-                <w:rFonts w:ascii="Times New Roman" w:hAnsi="Times New Roman" w:cs="Times New Roman"/>
-                <w:sz w:val="20"/>
-                <w:szCs w:val="20"/>
-              </w:rPr>
-              <w:t>parameters</w:t>
-            </w:r>
-            <w:r>
-              <w:rPr>
-                <w:rFonts w:ascii="Times New Roman" w:hAnsi="Times New Roman" w:cs="Times New Roman"/>
-                <w:sz w:val="20"/>
-                <w:szCs w:val="20"/>
-              </w:rPr>
-              <w:t xml:space="preserve"> on both single sequence model and PSSM model</w:t>
-            </w:r>
-            <w:r>
-              <w:rPr>
-                <w:rFonts w:ascii="Times New Roman" w:hAnsi="Times New Roman" w:cs="Times New Roman"/>
-                <w:sz w:val="20"/>
-                <w:szCs w:val="20"/>
-              </w:rPr>
-              <w:t>: window-size, SVM kernel, class_weight</w:t>
-            </w:r>
-            <w:r>
-              <w:rPr>
-                <w:rFonts w:ascii="Times New Roman" w:hAnsi="Times New Roman" w:cs="Times New Roman"/>
-                <w:sz w:val="20"/>
-                <w:szCs w:val="20"/>
-              </w:rPr>
-              <w:t xml:space="preserve">, number of residues used for training </w:t>
-            </w:r>
-          </w:p>
-          <w:p>
-            <w:pPr>
-              <w:rPr>
-                <w:rFonts w:ascii="Times New Roman" w:hAnsi="Times New Roman" w:cs="Times New Roman"/>
-                <w:sz w:val="20"/>
-                <w:szCs w:val="20"/>
-              </w:rPr>
-            </w:pPr>
-            <w:r>
-              <w:rPr>
-                <w:rFonts w:ascii="Times New Roman" w:hAnsi="Times New Roman" w:cs="Times New Roman"/>
-                <w:sz w:val="20"/>
-                <w:szCs w:val="20"/>
-              </w:rPr>
-              <w:t>3</w:t>
-            </w:r>
-            <w:r>
-              <w:rPr>
-                <w:rFonts w:ascii="Times New Roman" w:hAnsi="Times New Roman" w:cs="Times New Roman"/>
-                <w:sz w:val="20"/>
-                <w:szCs w:val="20"/>
-              </w:rPr>
-              <w:t xml:space="preserve">)  </w:t>
-            </w:r>
-            <w:r>
-              <w:rPr>
-                <w:rFonts w:ascii="Times New Roman" w:hAnsi="Times New Roman" w:cs="Times New Roman" w:hint="eastAsia"/>
-                <w:sz w:val="20"/>
-                <w:szCs w:val="20"/>
-              </w:rPr>
-              <w:t xml:space="preserve">Optimize </w:t>
-            </w:r>
-            <w:r>
-              <w:rPr>
-                <w:rFonts w:ascii="Times New Roman" w:hAnsi="Times New Roman" w:cs="Times New Roman"/>
-                <w:sz w:val="20"/>
-                <w:szCs w:val="20"/>
-              </w:rPr>
-              <w:t>parameters</w:t>
-            </w:r>
-            <w:r>
-              <w:rPr>
-                <w:rFonts w:ascii="Times New Roman" w:hAnsi="Times New Roman" w:cs="Times New Roman"/>
-                <w:sz w:val="20"/>
-                <w:szCs w:val="20"/>
-              </w:rPr>
-              <w:t xml:space="preserve"> on single sequence model</w:t>
-            </w:r>
-            <w:r>
-              <w:rPr>
-                <w:rFonts w:ascii="Times New Roman" w:hAnsi="Times New Roman" w:cs="Times New Roman"/>
-                <w:sz w:val="20"/>
-                <w:szCs w:val="20"/>
-              </w:rPr>
-              <w:t>: C, gamma</w:t>
-            </w:r>
-            <w:r>
-              <w:rPr>
-                <w:rFonts w:ascii="Times New Roman" w:hAnsi="Times New Roman" w:cs="Times New Roman"/>
-                <w:sz w:val="20"/>
-                <w:szCs w:val="20"/>
-              </w:rPr>
-              <w:t>, degree</w:t>
-            </w:r>
           </w:p>
           <w:p>
             <w:pPr>
@@ -4474,6 +4504,308 @@
                 <w:szCs w:val="20"/>
               </w:rPr>
             </w:pPr>
+            <w:r>
+              <w:rPr>
+                <w:rFonts w:ascii="Times New Roman" w:hAnsi="Times New Roman" w:cs="Times New Roman" w:hint="eastAsia"/>
+                <w:sz w:val="20"/>
+                <w:szCs w:val="20"/>
+              </w:rPr>
+              <w:t>1</w:t>
+            </w:r>
+            <w:r>
+              <w:rPr>
+                <w:rFonts w:ascii="Times New Roman" w:hAnsi="Times New Roman" w:cs="Times New Roman"/>
+                <w:sz w:val="20"/>
+                <w:szCs w:val="20"/>
+              </w:rPr>
+              <w:t>)  Try to write modules and to import functions when needed</w:t>
+            </w:r>
+          </w:p>
+          <w:p>
+            <w:pPr>
+              <w:rPr>
+                <w:rFonts w:ascii="Times New Roman" w:hAnsi="Times New Roman" w:cs="Times New Roman"/>
+                <w:sz w:val="20"/>
+                <w:szCs w:val="20"/>
+              </w:rPr>
+            </w:pPr>
+            <w:r>
+              <w:rPr>
+                <w:rFonts w:ascii="Times New Roman" w:hAnsi="Times New Roman" w:cs="Times New Roman"/>
+                <w:sz w:val="20"/>
+                <w:szCs w:val="20"/>
+              </w:rPr>
+              <w:t xml:space="preserve">2)  </w:t>
+            </w:r>
+            <w:r>
+              <w:rPr>
+                <w:rFonts w:ascii="Times New Roman" w:hAnsi="Times New Roman" w:cs="Times New Roman"/>
+                <w:sz w:val="20"/>
+                <w:szCs w:val="20"/>
+              </w:rPr>
+              <w:t>Read website article about</w:t>
+            </w:r>
+            <w:r>
+              <w:rPr>
+                <w:rFonts w:ascii="Times New Roman" w:hAnsi="Times New Roman" w:cs="Times New Roman"/>
+                <w:sz w:val="20"/>
+                <w:szCs w:val="20"/>
+              </w:rPr>
+              <w:t xml:space="preserve"> Random Forest: </w:t>
+            </w:r>
+            <w:r>
+              <w:rPr>
+                <w:rFonts w:ascii="Times New Roman" w:hAnsi="Times New Roman" w:cs="Times New Roman"/>
+                <w:i/>
+                <w:sz w:val="20"/>
+                <w:szCs w:val="20"/>
+              </w:rPr>
+              <w:t>TAVISH SRIVASTAVA , JUNE 9, 2015, Tuning the parameters of your Random Forest model</w:t>
+            </w:r>
+          </w:p>
+          <w:p>
+            <w:pPr>
+              <w:rPr>
+                <w:rFonts w:ascii="Times New Roman" w:hAnsi="Times New Roman" w:cs="Times New Roman"/>
+                <w:sz w:val="20"/>
+                <w:szCs w:val="20"/>
+              </w:rPr>
+            </w:pPr>
+            <w:r>
+              <w:rPr>
+                <w:rFonts w:ascii="Times New Roman" w:hAnsi="Times New Roman" w:cs="Times New Roman"/>
+                <w:sz w:val="20"/>
+                <w:szCs w:val="20"/>
+              </w:rPr>
+              <w:t>3</w:t>
+            </w:r>
+            <w:r>
+              <w:rPr>
+                <w:rFonts w:ascii="Times New Roman" w:hAnsi="Times New Roman" w:cs="Times New Roman"/>
+                <w:sz w:val="20"/>
+                <w:szCs w:val="20"/>
+              </w:rPr>
+              <w:t xml:space="preserve">)  </w:t>
+            </w:r>
+            <w:r>
+              <w:rPr>
+                <w:rFonts w:ascii="Times New Roman" w:hAnsi="Times New Roman" w:cs="Times New Roman"/>
+                <w:sz w:val="20"/>
+                <w:szCs w:val="20"/>
+              </w:rPr>
+              <w:t>Read website article</w:t>
+            </w:r>
+            <w:r>
+              <w:rPr>
+                <w:rFonts w:ascii="Times New Roman" w:hAnsi="Times New Roman" w:cs="Times New Roman"/>
+                <w:sz w:val="20"/>
+                <w:szCs w:val="20"/>
+              </w:rPr>
+              <w:t xml:space="preserve"> about Decision Tree</w:t>
+            </w:r>
+            <w:r>
+              <w:rPr>
+                <w:rFonts w:ascii="Times New Roman" w:hAnsi="Times New Roman" w:cs="Times New Roman"/>
+                <w:sz w:val="20"/>
+                <w:szCs w:val="20"/>
+              </w:rPr>
+              <w:t xml:space="preserve">: </w:t>
+            </w:r>
+            <w:r>
+              <w:rPr>
+                <w:rFonts w:ascii="Times New Roman" w:hAnsi="Times New Roman" w:cs="Times New Roman"/>
+                <w:i/>
+                <w:sz w:val="20"/>
+                <w:szCs w:val="20"/>
+              </w:rPr>
+              <w:t>ANALYTICS VIDHYA CONTENT TEAM , APRIL 12, 2016, A Complete Tutorial on Tree Based Modeling from Scratch (in R &amp; Python)</w:t>
+            </w:r>
+          </w:p>
+          <w:p>
+            <w:pPr>
+              <w:rPr>
+                <w:rFonts w:ascii="Times New Roman" w:hAnsi="Times New Roman" w:cs="Times New Roman"/>
+                <w:sz w:val="20"/>
+                <w:szCs w:val="20"/>
+              </w:rPr>
+            </w:pPr>
+            <w:r>
+              <w:rPr>
+                <w:rFonts w:ascii="Times New Roman" w:hAnsi="Times New Roman" w:cs="Times New Roman"/>
+                <w:sz w:val="20"/>
+                <w:szCs w:val="20"/>
+              </w:rPr>
+              <w:t>4</w:t>
+            </w:r>
+            <w:r>
+              <w:rPr>
+                <w:rFonts w:ascii="Times New Roman" w:hAnsi="Times New Roman" w:cs="Times New Roman"/>
+                <w:sz w:val="20"/>
+                <w:szCs w:val="20"/>
+              </w:rPr>
+              <w:t xml:space="preserve">)  </w:t>
+            </w:r>
+            <w:r>
+              <w:rPr>
+                <w:rFonts w:ascii="Times New Roman" w:hAnsi="Times New Roman" w:cs="Times New Roman" w:hint="eastAsia"/>
+                <w:sz w:val="20"/>
+                <w:szCs w:val="20"/>
+              </w:rPr>
+              <w:t xml:space="preserve">Optimize </w:t>
+            </w:r>
+            <w:r>
+              <w:rPr>
+                <w:rFonts w:ascii="Times New Roman" w:hAnsi="Times New Roman" w:cs="Times New Roman"/>
+                <w:sz w:val="20"/>
+                <w:szCs w:val="20"/>
+              </w:rPr>
+              <w:t>Random</w:t>
+            </w:r>
+            <w:r>
+              <w:rPr>
+                <w:rFonts w:ascii="Times New Roman" w:hAnsi="Times New Roman" w:cs="Times New Roman"/>
+                <w:sz w:val="20"/>
+                <w:szCs w:val="20"/>
+              </w:rPr>
+              <w:t>ForestClassifier</w:t>
+            </w:r>
+            <w:r>
+              <w:rPr>
+                <w:rFonts w:ascii="Times New Roman" w:hAnsi="Times New Roman" w:cs="Times New Roman"/>
+                <w:sz w:val="20"/>
+                <w:szCs w:val="20"/>
+              </w:rPr>
+              <w:t xml:space="preserve"> </w:t>
+            </w:r>
+            <w:r>
+              <w:rPr>
+                <w:rFonts w:ascii="Times New Roman" w:hAnsi="Times New Roman" w:cs="Times New Roman"/>
+                <w:sz w:val="20"/>
+                <w:szCs w:val="20"/>
+              </w:rPr>
+              <w:t>parameters</w:t>
+            </w:r>
+            <w:r>
+              <w:rPr>
+                <w:rFonts w:ascii="Times New Roman" w:hAnsi="Times New Roman" w:cs="Times New Roman"/>
+                <w:sz w:val="20"/>
+                <w:szCs w:val="20"/>
+              </w:rPr>
+              <w:t xml:space="preserve"> on </w:t>
+            </w:r>
+            <w:r>
+              <w:rPr>
+                <w:rFonts w:ascii="Times New Roman" w:hAnsi="Times New Roman" w:cs="Times New Roman"/>
+                <w:sz w:val="20"/>
+                <w:szCs w:val="20"/>
+              </w:rPr>
+              <w:t>both single sequence model and PSSM model</w:t>
+            </w:r>
+            <w:r>
+              <w:rPr>
+                <w:rFonts w:ascii="Times New Roman" w:hAnsi="Times New Roman" w:cs="Times New Roman"/>
+                <w:sz w:val="20"/>
+                <w:szCs w:val="20"/>
+              </w:rPr>
+              <w:t xml:space="preserve">: </w:t>
+            </w:r>
+            <w:r>
+              <w:rPr>
+                <w:rFonts w:ascii="Times New Roman" w:hAnsi="Times New Roman" w:cs="Times New Roman"/>
+                <w:sz w:val="20"/>
+                <w:szCs w:val="20"/>
+              </w:rPr>
+              <w:t>n_estimators, max_depth, max_features</w:t>
+            </w:r>
+          </w:p>
+          <w:p>
+            <w:pPr>
+              <w:rPr>
+                <w:rFonts w:ascii="Times New Roman" w:hAnsi="Times New Roman" w:cs="Times New Roman"/>
+                <w:sz w:val="20"/>
+                <w:szCs w:val="20"/>
+              </w:rPr>
+            </w:pPr>
+            <w:r>
+              <w:rPr>
+                <w:rFonts w:ascii="Times New Roman" w:hAnsi="Times New Roman" w:cs="Times New Roman"/>
+                <w:sz w:val="20"/>
+                <w:szCs w:val="20"/>
+              </w:rPr>
+              <w:t>5</w:t>
+            </w:r>
+            <w:r>
+              <w:rPr>
+                <w:rFonts w:ascii="Times New Roman" w:hAnsi="Times New Roman" w:cs="Times New Roman"/>
+                <w:sz w:val="20"/>
+                <w:szCs w:val="20"/>
+              </w:rPr>
+              <w:t xml:space="preserve">)  </w:t>
+            </w:r>
+            <w:r>
+              <w:rPr>
+                <w:rFonts w:ascii="Times New Roman" w:hAnsi="Times New Roman" w:cs="Times New Roman"/>
+                <w:sz w:val="20"/>
+                <w:szCs w:val="20"/>
+              </w:rPr>
+              <w:t>Optimize</w:t>
+            </w:r>
+            <w:r>
+              <w:rPr>
+                <w:rFonts w:ascii="Times New Roman" w:hAnsi="Times New Roman" w:cs="Times New Roman"/>
+                <w:sz w:val="20"/>
+                <w:szCs w:val="20"/>
+              </w:rPr>
+              <w:t xml:space="preserve"> </w:t>
+            </w:r>
+            <w:r>
+              <w:rPr>
+                <w:rFonts w:ascii="Times New Roman" w:hAnsi="Times New Roman" w:cs="Times New Roman"/>
+                <w:sz w:val="20"/>
+                <w:szCs w:val="20"/>
+              </w:rPr>
+              <w:t xml:space="preserve">DecisionTreeClassifier </w:t>
+            </w:r>
+            <w:r>
+              <w:rPr>
+                <w:rFonts w:ascii="Times New Roman" w:hAnsi="Times New Roman" w:cs="Times New Roman"/>
+                <w:sz w:val="20"/>
+                <w:szCs w:val="20"/>
+              </w:rPr>
+              <w:t>parameters</w:t>
+            </w:r>
+            <w:r>
+              <w:rPr>
+                <w:rFonts w:ascii="Times New Roman" w:hAnsi="Times New Roman" w:cs="Times New Roman"/>
+                <w:sz w:val="20"/>
+                <w:szCs w:val="20"/>
+              </w:rPr>
+              <w:t xml:space="preserve"> </w:t>
+            </w:r>
+            <w:r>
+              <w:rPr>
+                <w:rFonts w:ascii="Times New Roman" w:hAnsi="Times New Roman" w:cs="Times New Roman"/>
+                <w:sz w:val="20"/>
+                <w:szCs w:val="20"/>
+              </w:rPr>
+              <w:t xml:space="preserve">on single sequence model: </w:t>
+            </w:r>
+            <w:r>
+              <w:rPr>
+                <w:rFonts w:ascii="Times New Roman" w:hAnsi="Times New Roman" w:cs="Times New Roman"/>
+                <w:sz w:val="20"/>
+                <w:szCs w:val="20"/>
+              </w:rPr>
+              <w:t>min_samples</w:t>
+            </w:r>
+            <w:r>
+              <w:rPr>
+                <w:rFonts w:ascii="Times New Roman" w:hAnsi="Times New Roman" w:cs="Times New Roman"/>
+                <w:sz w:val="20"/>
+                <w:szCs w:val="20"/>
+              </w:rPr>
+              <w:t>_split, max_depth, max_features</w:t>
+            </w:r>
           </w:p>
         </w:tc>
       </w:tr>

</xml_diff>